<commit_message>
stars don't shine forever (#37)
* mantra reworked

* working video

* synopsis reworked

* index nav

* aviaria

* rm image

* index update

* fallen stars and aviaria

* narrate

* perf fix

* resume fix

* play button

* font

* .m4v for apple
</commit_message>
<xml_diff>
--- a/public/resume.docx
+++ b/public/resume.docx
@@ -52,7 +52,49 @@
           <w:b/>
           <w:color w:val="000000"/>
         </w:rPr>
-        <w:t>Software Engineer, Allscripts; Raleigh, NC – February 2019–</w:t>
+        <w:t xml:space="preserve">Software Engineer, </w:t>
+      </w:r>
+      <w:proofErr w:type="spellStart"/>
+      <w:r>
+        <w:rPr>
+          <w:rStyle w:val="Gray0"/>
+          <w:b/>
+          <w:color w:val="000000"/>
+        </w:rPr>
+        <w:t>Veradigm</w:t>
+      </w:r>
+      <w:proofErr w:type="spellEnd"/>
+      <w:r>
+        <w:rPr>
+          <w:rStyle w:val="Gray0"/>
+          <w:b/>
+          <w:color w:val="000000"/>
+        </w:rPr>
+        <w:t xml:space="preserve"> (formerly </w:t>
+      </w:r>
+      <w:r>
+        <w:rPr>
+          <w:rStyle w:val="Gray0"/>
+          <w:b/>
+          <w:color w:val="000000"/>
+        </w:rPr>
+        <w:t>Allscripts</w:t>
+      </w:r>
+      <w:r>
+        <w:rPr>
+          <w:rStyle w:val="Gray0"/>
+          <w:b/>
+          <w:color w:val="000000"/>
+        </w:rPr>
+        <w:t xml:space="preserve"> before 2023)</w:t>
+      </w:r>
+      <w:r>
+        <w:rPr>
+          <w:rStyle w:val="Gray0"/>
+          <w:b/>
+          <w:color w:val="000000"/>
+        </w:rPr>
+        <w:t>; Raleigh, NC – February 2019–</w:t>
       </w:r>
       <w:r>
         <w:rPr>
@@ -71,11 +113,29 @@
         </w:tabs>
         <w:ind w:left="1680" w:hanging="960"/>
       </w:pPr>
+      <w:proofErr w:type="spellStart"/>
       <w:r>
         <w:t>JAMStack</w:t>
       </w:r>
-      <w:r>
-        <w:t xml:space="preserve">: I deployed a JAMStack with Gatsbyjs’ static site generator (SSG).  Due to the growing popularity in North America and India, the </w:t>
+      <w:proofErr w:type="spellEnd"/>
+      <w:r>
+        <w:t xml:space="preserve">: I deployed a </w:t>
+      </w:r>
+      <w:proofErr w:type="spellStart"/>
+      <w:r>
+        <w:t>JAMStack</w:t>
+      </w:r>
+      <w:proofErr w:type="spellEnd"/>
+      <w:r>
+        <w:t xml:space="preserve"> with </w:t>
+      </w:r>
+      <w:proofErr w:type="spellStart"/>
+      <w:r>
+        <w:t>Gatsbyjs</w:t>
+      </w:r>
+      <w:proofErr w:type="spellEnd"/>
+      <w:r>
+        <w:t xml:space="preserve">’ static site generator (SSG).  Due to the growing popularity in North America and India, the </w:t>
       </w:r>
       <w:r>
         <w:t xml:space="preserve">web </w:t>
@@ -90,7 +150,23 @@
         <w:t>were</w:t>
       </w:r>
       <w:r>
-        <w:t xml:space="preserve"> eventually ported over to SSR (server-side rendered) Nextjs web app hosted on Azure Blob Storage and Azure App Service.  To accommodate the growing worldwide userbase and to serve content with faster response times, the web app is hosted from a nodejs memory cache.  Also, the web app utilizes single-sign on workflow through Azure Active Directory.</w:t>
+        <w:t xml:space="preserve"> eventually ported over to SSR (server-side rendered) </w:t>
+      </w:r>
+      <w:proofErr w:type="spellStart"/>
+      <w:r>
+        <w:t>Nextjs</w:t>
+      </w:r>
+      <w:proofErr w:type="spellEnd"/>
+      <w:r>
+        <w:t xml:space="preserve"> web app hosted on Azure Blob Storage and Azure App Service.  To accommodate the growing worldwide userbase and to serve content with faster response times, the web app is hosted from a </w:t>
+      </w:r>
+      <w:proofErr w:type="spellStart"/>
+      <w:r>
+        <w:t>nodejs</w:t>
+      </w:r>
+      <w:proofErr w:type="spellEnd"/>
+      <w:r>
+        <w:t xml:space="preserve"> memory cache.  Also, the web app utilizes single-sign on workflow through Azure Active Directory.</w:t>
       </w:r>
     </w:p>
     <w:p>
@@ -108,7 +184,63 @@
         <w:t>created</w:t>
       </w:r>
       <w:r>
-        <w:t xml:space="preserve"> an infrastructure deployment template for Microsoft Azure that deploys VMSS (virtual machine scale sets) and load balancers, which then spins up instances of flatcar OS (fork of coreOS) that hosts an etcd cluster and a docker swarm of microservices of netcore, nodejs, and golang containers.  Etcd and docker are spun up through systemd.  The infrastructure template was eventually deployed to production and hosted webservices with </w:t>
+        <w:t xml:space="preserve"> an infrastructure deployment template for Microsoft Azure that deploys VMSS (virtual machine scale sets) and load balancers, which then spins up instances of flatcar OS (fork of </w:t>
+      </w:r>
+      <w:proofErr w:type="spellStart"/>
+      <w:r>
+        <w:t>coreOS</w:t>
+      </w:r>
+      <w:proofErr w:type="spellEnd"/>
+      <w:r>
+        <w:t xml:space="preserve">) that hosts an </w:t>
+      </w:r>
+      <w:proofErr w:type="spellStart"/>
+      <w:r>
+        <w:t>etcd</w:t>
+      </w:r>
+      <w:proofErr w:type="spellEnd"/>
+      <w:r>
+        <w:t xml:space="preserve"> cluster and a docker swarm of microservices of </w:t>
+      </w:r>
+      <w:proofErr w:type="spellStart"/>
+      <w:r>
+        <w:t>netcore</w:t>
+      </w:r>
+      <w:proofErr w:type="spellEnd"/>
+      <w:r>
+        <w:t xml:space="preserve">, </w:t>
+      </w:r>
+      <w:proofErr w:type="spellStart"/>
+      <w:r>
+        <w:t>nodejs</w:t>
+      </w:r>
+      <w:proofErr w:type="spellEnd"/>
+      <w:r>
+        <w:t xml:space="preserve">, and </w:t>
+      </w:r>
+      <w:proofErr w:type="spellStart"/>
+      <w:r>
+        <w:t>golang</w:t>
+      </w:r>
+      <w:proofErr w:type="spellEnd"/>
+      <w:r>
+        <w:t xml:space="preserve"> containers.  </w:t>
+      </w:r>
+      <w:proofErr w:type="spellStart"/>
+      <w:r>
+        <w:t>Etcd</w:t>
+      </w:r>
+      <w:proofErr w:type="spellEnd"/>
+      <w:r>
+        <w:t xml:space="preserve"> and docker are spun up through </w:t>
+      </w:r>
+      <w:proofErr w:type="spellStart"/>
+      <w:r>
+        <w:t>systemd</w:t>
+      </w:r>
+      <w:proofErr w:type="spellEnd"/>
+      <w:r>
+        <w:t xml:space="preserve">.  The infrastructure template was eventually deployed to production and hosted webservices with </w:t>
       </w:r>
       <w:r>
         <w:t xml:space="preserve">uptime of at least </w:t>
@@ -153,7 +285,31 @@
         <w:t xml:space="preserve">24/7 load generator: </w:t>
       </w:r>
       <w:r>
-        <w:t>I developed a golang container that applies constant rate of http calls (up to 200 rps) to a system-under-test which then displayed the real-time performance results in Datadog and deployed the load generator into a kubernetes pod through helm chart.  The immediate performance result feedback allowed developers to optimize software in hours instead of months.</w:t>
+        <w:t xml:space="preserve">I developed a </w:t>
+      </w:r>
+      <w:proofErr w:type="spellStart"/>
+      <w:r>
+        <w:t>golang</w:t>
+      </w:r>
+      <w:proofErr w:type="spellEnd"/>
+      <w:r>
+        <w:t xml:space="preserve"> container that applies constant rate of http calls (up to 200 </w:t>
+      </w:r>
+      <w:proofErr w:type="spellStart"/>
+      <w:r>
+        <w:t>rps</w:t>
+      </w:r>
+      <w:proofErr w:type="spellEnd"/>
+      <w:r>
+        <w:t xml:space="preserve">) to a system-under-test which then displayed the real-time performance results in Datadog and deployed the load generator into a </w:t>
+      </w:r>
+      <w:proofErr w:type="spellStart"/>
+      <w:r>
+        <w:t>kubernetes</w:t>
+      </w:r>
+      <w:proofErr w:type="spellEnd"/>
+      <w:r>
+        <w:t xml:space="preserve"> pod through helm chart.  The immediate performance result feedback allowed developers to optimize software in hours instead of months.</w:t>
       </w:r>
     </w:p>
     <w:p>
@@ -186,7 +342,15 @@
         <w:t xml:space="preserve">  I personally contributed on developing software modules that handled </w:t>
       </w:r>
       <w:r>
-        <w:t>OAuth DPoP token</w:t>
+        <w:t xml:space="preserve">OAuth </w:t>
+      </w:r>
+      <w:proofErr w:type="spellStart"/>
+      <w:r>
+        <w:t>DPoP</w:t>
+      </w:r>
+      <w:proofErr w:type="spellEnd"/>
+      <w:r>
+        <w:t xml:space="preserve"> token</w:t>
       </w:r>
       <w:r>
         <w:t>s</w:t>
@@ -213,7 +377,15 @@
         <w:ind w:left="1680" w:hanging="960"/>
       </w:pPr>
       <w:r>
-        <w:t xml:space="preserve">Isomorphic reactjs app: </w:t>
+        <w:t xml:space="preserve">Isomorphic </w:t>
+      </w:r>
+      <w:proofErr w:type="spellStart"/>
+      <w:r>
+        <w:t>reactjs</w:t>
+      </w:r>
+      <w:proofErr w:type="spellEnd"/>
+      <w:r>
+        <w:t xml:space="preserve"> app: </w:t>
       </w:r>
       <w:r>
         <w:t>I reduced the platform’s overall security vulnerability by developing</w:t>
@@ -225,7 +397,15 @@
         <w:t xml:space="preserve">ing </w:t>
       </w:r>
       <w:r>
-        <w:t>an isomorphic reactjs app</w:t>
+        <w:t xml:space="preserve">an isomorphic </w:t>
+      </w:r>
+      <w:proofErr w:type="spellStart"/>
+      <w:r>
+        <w:t>reactjs</w:t>
+      </w:r>
+      <w:proofErr w:type="spellEnd"/>
+      <w:r>
+        <w:t xml:space="preserve"> app</w:t>
       </w:r>
       <w:r>
         <w:t xml:space="preserve"> as a docker container</w:t>
@@ -398,8 +578,25 @@
           <w:rStyle w:val="Gray"/>
           <w:color w:val="000000"/>
         </w:rPr>
-        <w:t>field project, part of Issuer Direct’s</w:t>
-      </w:r>
+        <w:t xml:space="preserve">field project, part </w:t>
+      </w:r>
+      <w:r>
+        <w:rPr>
+          <w:rStyle w:val="Gray"/>
+          <w:color w:val="000000"/>
+        </w:rPr>
+        <w:lastRenderedPageBreak/>
+        <w:t xml:space="preserve">of Issuer </w:t>
+      </w:r>
+      <w:proofErr w:type="spellStart"/>
+      <w:r>
+        <w:rPr>
+          <w:rStyle w:val="Gray"/>
+          <w:color w:val="000000"/>
+        </w:rPr>
+        <w:t>Direct’s</w:t>
+      </w:r>
+      <w:proofErr w:type="spellEnd"/>
       <w:r>
         <w:rPr>
           <w:rStyle w:val="Gray"/>
@@ -419,8 +616,23 @@
           <w:rStyle w:val="Gray"/>
           <w:color w:val="000000"/>
         </w:rPr>
-        <w:lastRenderedPageBreak/>
-        <w:t>docker/kubernetes setup</w:t>
+        <w:t>docker/</w:t>
+      </w:r>
+      <w:proofErr w:type="spellStart"/>
+      <w:r>
+        <w:rPr>
+          <w:rStyle w:val="Gray"/>
+          <w:color w:val="000000"/>
+        </w:rPr>
+        <w:t>kubernetes</w:t>
+      </w:r>
+      <w:proofErr w:type="spellEnd"/>
+      <w:r>
+        <w:rPr>
+          <w:rStyle w:val="Gray"/>
+          <w:color w:val="000000"/>
+        </w:rPr>
+        <w:t xml:space="preserve"> setup</w:t>
       </w:r>
       <w:r>
         <w:rPr>
@@ -492,6 +704,7 @@
         </w:rPr>
         <w:t xml:space="preserve"> with </w:t>
       </w:r>
+      <w:proofErr w:type="spellStart"/>
       <w:r>
         <w:rPr>
           <w:rStyle w:val="Gray"/>
@@ -506,12 +719,21 @@
         </w:rPr>
         <w:t>eactjs</w:t>
       </w:r>
-      <w:r>
-        <w:rPr>
-          <w:rStyle w:val="Gray"/>
-          <w:color w:val="000000"/>
-        </w:rPr>
-        <w:t>/r</w:t>
+      <w:proofErr w:type="spellEnd"/>
+      <w:r>
+        <w:rPr>
+          <w:rStyle w:val="Gray"/>
+          <w:color w:val="000000"/>
+        </w:rPr>
+        <w:t>/</w:t>
+      </w:r>
+      <w:proofErr w:type="spellStart"/>
+      <w:r>
+        <w:rPr>
+          <w:rStyle w:val="Gray"/>
+          <w:color w:val="000000"/>
+        </w:rPr>
+        <w:t>r</w:t>
       </w:r>
       <w:r>
         <w:rPr>
@@ -520,6 +742,7 @@
         </w:rPr>
         <w:t>eduxjs</w:t>
       </w:r>
+      <w:proofErr w:type="spellEnd"/>
       <w:r>
         <w:rPr>
           <w:rStyle w:val="Gray"/>
@@ -581,8 +804,17 @@
           <w:rStyle w:val="Gray"/>
           <w:color w:val="000000"/>
         </w:rPr>
-        <w:t xml:space="preserve"> with MemoryCache</w:t>
-      </w:r>
+        <w:t xml:space="preserve"> with </w:t>
+      </w:r>
+      <w:proofErr w:type="spellStart"/>
+      <w:r>
+        <w:rPr>
+          <w:rStyle w:val="Gray"/>
+          <w:color w:val="000000"/>
+        </w:rPr>
+        <w:t>MemoryCache</w:t>
+      </w:r>
+      <w:proofErr w:type="spellEnd"/>
       <w:r>
         <w:rPr>
           <w:rStyle w:val="Gray"/>
@@ -595,14 +827,39 @@
           <w:rStyle w:val="Gray"/>
           <w:color w:val="000000"/>
         </w:rPr>
-        <w:t xml:space="preserve"> MySql</w:t>
-      </w:r>
-      <w:r>
-        <w:rPr>
-          <w:rStyle w:val="Gray"/>
-          <w:color w:val="000000"/>
-        </w:rPr>
-        <w:t xml:space="preserve"> client, ElasticSearch client, and business logic</w:t>
+        <w:t xml:space="preserve"> </w:t>
+      </w:r>
+      <w:proofErr w:type="spellStart"/>
+      <w:r>
+        <w:rPr>
+          <w:rStyle w:val="Gray"/>
+          <w:color w:val="000000"/>
+        </w:rPr>
+        <w:t>MySql</w:t>
+      </w:r>
+      <w:proofErr w:type="spellEnd"/>
+      <w:r>
+        <w:rPr>
+          <w:rStyle w:val="Gray"/>
+          <w:color w:val="000000"/>
+        </w:rPr>
+        <w:t xml:space="preserve"> client, </w:t>
+      </w:r>
+      <w:proofErr w:type="spellStart"/>
+      <w:r>
+        <w:rPr>
+          <w:rStyle w:val="Gray"/>
+          <w:color w:val="000000"/>
+        </w:rPr>
+        <w:t>ElasticSearch</w:t>
+      </w:r>
+      <w:proofErr w:type="spellEnd"/>
+      <w:r>
+        <w:rPr>
+          <w:rStyle w:val="Gray"/>
+          <w:color w:val="000000"/>
+        </w:rPr>
+        <w:t xml:space="preserve"> client, and business logic</w:t>
       </w:r>
       <w:r>
         <w:rPr>
@@ -637,14 +894,30 @@
           <w:rStyle w:val="Gray"/>
           <w:color w:val="000000"/>
         </w:rPr>
-        <w:t>XBRL (eXtend</w:t>
-      </w:r>
-      <w:r>
-        <w:rPr>
-          <w:rStyle w:val="Gray"/>
-          <w:color w:val="000000"/>
-        </w:rPr>
-        <w:t xml:space="preserve">ed Business Reporting Language) and its application to financial accounting concepts such US GAAP taxonomies, mutual fund/risk return taxonomies, and IFRS taxonomies.  The </w:t>
+        <w:t>XBRL (</w:t>
+      </w:r>
+      <w:proofErr w:type="spellStart"/>
+      <w:r>
+        <w:rPr>
+          <w:rStyle w:val="Gray"/>
+          <w:color w:val="000000"/>
+        </w:rPr>
+        <w:t>eXtend</w:t>
+      </w:r>
+      <w:r>
+        <w:rPr>
+          <w:rStyle w:val="Gray"/>
+          <w:color w:val="000000"/>
+        </w:rPr>
+        <w:t>ed</w:t>
+      </w:r>
+      <w:proofErr w:type="spellEnd"/>
+      <w:r>
+        <w:rPr>
+          <w:rStyle w:val="Gray"/>
+          <w:color w:val="000000"/>
+        </w:rPr>
+        <w:t xml:space="preserve"> Business Reporting Language) and its application to financial accounting concepts such US GAAP taxonomies, mutual fund/risk return taxonomies, and IFRS taxonomies.  The </w:t>
       </w:r>
       <w:r>
         <w:rPr>
@@ -665,7 +938,23 @@
           <w:rStyle w:val="Gray"/>
           <w:color w:val="000000"/>
         </w:rPr>
-        <w:t xml:space="preserve"> Disclosure Management System, Issuer Direct’s flagship product and a </w:t>
+        <w:t xml:space="preserve"> Disclosure Management System, Issuer </w:t>
+      </w:r>
+      <w:proofErr w:type="spellStart"/>
+      <w:r>
+        <w:rPr>
+          <w:rStyle w:val="Gray"/>
+          <w:color w:val="000000"/>
+        </w:rPr>
+        <w:t>Direct’s</w:t>
+      </w:r>
+      <w:proofErr w:type="spellEnd"/>
+      <w:r>
+        <w:rPr>
+          <w:rStyle w:val="Gray"/>
+          <w:color w:val="000000"/>
+        </w:rPr>
+        <w:t xml:space="preserve"> flagship product and a </w:t>
       </w:r>
       <w:r>
         <w:rPr>
@@ -714,7 +1003,39 @@
           <w:rStyle w:val="Gray"/>
           <w:color w:val="000000"/>
         </w:rPr>
-        <w:t xml:space="preserve"> Assisted in development or bug-fixing of new and legacy Angular components and yii (php) modules.  </w:t>
+        <w:t xml:space="preserve"> Assisted in development or bug-fixing of new and legacy Angular components and </w:t>
+      </w:r>
+      <w:proofErr w:type="spellStart"/>
+      <w:r>
+        <w:rPr>
+          <w:rStyle w:val="Gray"/>
+          <w:color w:val="000000"/>
+        </w:rPr>
+        <w:t>yii</w:t>
+      </w:r>
+      <w:proofErr w:type="spellEnd"/>
+      <w:r>
+        <w:rPr>
+          <w:rStyle w:val="Gray"/>
+          <w:color w:val="000000"/>
+        </w:rPr>
+        <w:t xml:space="preserve"> (</w:t>
+      </w:r>
+      <w:proofErr w:type="spellStart"/>
+      <w:r>
+        <w:rPr>
+          <w:rStyle w:val="Gray"/>
+          <w:color w:val="000000"/>
+        </w:rPr>
+        <w:t>php</w:t>
+      </w:r>
+      <w:proofErr w:type="spellEnd"/>
+      <w:r>
+        <w:rPr>
+          <w:rStyle w:val="Gray"/>
+          <w:color w:val="000000"/>
+        </w:rPr>
+        <w:t xml:space="preserve">) modules.  </w:t>
       </w:r>
       <w:r>
         <w:rPr>
@@ -763,7 +1084,23 @@
           <w:rStyle w:val="Gray"/>
           <w:color w:val="000000"/>
         </w:rPr>
-        <w:t>. Developed a JSON-based Convergent Replicated Data Type (CRDT) with reduxjs and .</w:t>
+        <w:t xml:space="preserve">. Developed a JSON-based Convergent Replicated Data Type (CRDT) with </w:t>
+      </w:r>
+      <w:proofErr w:type="spellStart"/>
+      <w:r>
+        <w:rPr>
+          <w:rStyle w:val="Gray"/>
+          <w:color w:val="000000"/>
+        </w:rPr>
+        <w:t>reduxjs</w:t>
+      </w:r>
+      <w:proofErr w:type="spellEnd"/>
+      <w:r>
+        <w:rPr>
+          <w:rStyle w:val="Gray"/>
+          <w:color w:val="000000"/>
+        </w:rPr>
+        <w:t xml:space="preserve"> and .</w:t>
       </w:r>
       <w:r>
         <w:rPr>
@@ -819,7 +1156,39 @@
           <w:rStyle w:val="Gray"/>
           <w:color w:val="000000"/>
         </w:rPr>
-        <w:t>.  Developed jQuery plugins for froala, a popular richtext editor.</w:t>
+        <w:t xml:space="preserve">.  Developed jQuery plugins for </w:t>
+      </w:r>
+      <w:proofErr w:type="spellStart"/>
+      <w:r>
+        <w:rPr>
+          <w:rStyle w:val="Gray"/>
+          <w:color w:val="000000"/>
+        </w:rPr>
+        <w:t>froala</w:t>
+      </w:r>
+      <w:proofErr w:type="spellEnd"/>
+      <w:r>
+        <w:rPr>
+          <w:rStyle w:val="Gray"/>
+          <w:color w:val="000000"/>
+        </w:rPr>
+        <w:t xml:space="preserve">, a popular </w:t>
+      </w:r>
+      <w:proofErr w:type="spellStart"/>
+      <w:r>
+        <w:rPr>
+          <w:rStyle w:val="Gray"/>
+          <w:color w:val="000000"/>
+        </w:rPr>
+        <w:t>richtext</w:t>
+      </w:r>
+      <w:proofErr w:type="spellEnd"/>
+      <w:r>
+        <w:rPr>
+          <w:rStyle w:val="Gray"/>
+          <w:color w:val="000000"/>
+        </w:rPr>
+        <w:t xml:space="preserve"> editor.</w:t>
       </w:r>
     </w:p>
     <w:p>
@@ -1316,7 +1685,23 @@
           <w:rStyle w:val="Gray"/>
           <w:color w:val="000000"/>
         </w:rPr>
-        <w:t>aintained and administered classified (SIPRnet) email accounts and servers (requires SECRET clearance).</w:t>
+        <w:t>aintained and administered classified (</w:t>
+      </w:r>
+      <w:proofErr w:type="spellStart"/>
+      <w:r>
+        <w:rPr>
+          <w:rStyle w:val="Gray"/>
+          <w:color w:val="000000"/>
+        </w:rPr>
+        <w:t>SIPRnet</w:t>
+      </w:r>
+      <w:proofErr w:type="spellEnd"/>
+      <w:r>
+        <w:rPr>
+          <w:rStyle w:val="Gray"/>
+          <w:color w:val="000000"/>
+        </w:rPr>
+        <w:t>) email accounts and servers (requires SECRET clearance).</w:t>
       </w:r>
     </w:p>
     <w:p>
@@ -1462,6 +1847,7 @@
           <w:rStyle w:val="Gray0"/>
           <w:color w:val="000000"/>
         </w:rPr>
+        <w:lastRenderedPageBreak/>
         <w:tab/>
       </w:r>
       <w:r>
@@ -1490,20 +1876,40 @@
         <w:t xml:space="preserve"> lines of code</w:t>
       </w:r>
       <w:r>
-        <w:t xml:space="preserve"> within IBM Websphere under the Project ICON</w:t>
-      </w:r>
-      <w:r>
-        <w:t xml:space="preserve"> (Image CONstructor)</w:t>
+        <w:t xml:space="preserve"> within IBM </w:t>
+      </w:r>
+      <w:proofErr w:type="spellStart"/>
+      <w:r>
+        <w:t>Websphere</w:t>
+      </w:r>
+      <w:proofErr w:type="spellEnd"/>
+      <w:r>
+        <w:t xml:space="preserve"> under the Project ICON</w:t>
+      </w:r>
+      <w:r>
+        <w:t xml:space="preserve"> (Image </w:t>
+      </w:r>
+      <w:proofErr w:type="spellStart"/>
+      <w:r>
+        <w:t>CONstructor</w:t>
+      </w:r>
+      <w:proofErr w:type="spellEnd"/>
+      <w:r>
+        <w:t>)</w:t>
       </w:r>
       <w:r>
         <w:t xml:space="preserve">.  </w:t>
       </w:r>
       <w:r>
-        <w:t xml:space="preserve">Project ICON’s goal is to </w:t>
-      </w:r>
-      <w:r>
-        <w:lastRenderedPageBreak/>
-        <w:t xml:space="preserve">deploy an appliance that can create images of a virtual machine in an .ovf file that can be utilized by a </w:t>
+        <w:t>Project ICON’s goal is to deploy an appliance that can create images of a virtual machine in an .</w:t>
+      </w:r>
+      <w:proofErr w:type="spellStart"/>
+      <w:r>
+        <w:t>ovf</w:t>
+      </w:r>
+      <w:proofErr w:type="spellEnd"/>
+      <w:r>
+        <w:t xml:space="preserve"> file that can be utilized by a </w:t>
       </w:r>
       <w:r>
         <w:t>planetary</w:t>
@@ -1553,7 +1959,15 @@
         <w:t>into many</w:t>
       </w:r>
       <w:r>
-        <w:t xml:space="preserve"> timezones and</w:t>
+        <w:t xml:space="preserve"> </w:t>
+      </w:r>
+      <w:proofErr w:type="spellStart"/>
+      <w:r>
+        <w:t>timezones</w:t>
+      </w:r>
+      <w:proofErr w:type="spellEnd"/>
+      <w:r>
+        <w:t xml:space="preserve"> and</w:t>
       </w:r>
       <w:r>
         <w:t xml:space="preserve"> divided by</w:t>
@@ -1663,7 +2077,13 @@
         <w:t>achelor of</w:t>
       </w:r>
       <w:r>
-        <w:t xml:space="preserve"> Computer Engineering</w:t>
+        <w:t xml:space="preserve"> </w:t>
+      </w:r>
+      <w:r>
+        <w:t xml:space="preserve">Science in </w:t>
+      </w:r>
+      <w:r>
+        <w:t>Computer Engineering</w:t>
       </w:r>
       <w:r>
         <w:t xml:space="preserve"> </w:t>
@@ -2128,11 +2548,6 @@
         <w:docPartUnique/>
       </w:docPartObj>
     </w:sdtPr>
-    <w:sdtEndPr>
-      <w:rPr>
-        <w:rStyle w:val="PageNumber"/>
-      </w:rPr>
-    </w:sdtEndPr>
     <w:sdtContent>
       <w:p>
         <w:pPr>
@@ -2185,11 +2600,6 @@
         <w:docPartUnique/>
       </w:docPartObj>
     </w:sdtPr>
-    <w:sdtEndPr>
-      <w:rPr>
-        <w:rStyle w:val="PageNumber"/>
-      </w:rPr>
-    </w:sdtEndPr>
     <w:sdtContent>
       <w:p>
         <w:pPr>

</xml_diff>